<commit_message>
Voronoi y Cortes (PDF)
</commit_message>
<xml_diff>
--- a/Doc/Generación procedural de terrenos 3D.docx
+++ b/Doc/Generación procedural de terrenos 3D.docx
@@ -2215,16 +2215,130 @@
         <w:pStyle w:val="Prrafodelista"/>
         <w:ind w:left="720" w:firstLine="0"/>
       </w:pPr>
+    </w:p>
+    <w:p>
+      <w:pPr>
+        <w:pStyle w:val="Ttulo2"/>
+        <w:numPr>
+          <w:ilvl w:val="1"/>
+          <w:numId w:val="1"/>
+        </w:numPr>
+      </w:pPr>
+      <w:r>
+        <w:t>Algoritmo Voronoi</w:t>
+      </w:r>
+    </w:p>
+    <w:p>
+      <w:r>
+        <w:t>[Introducción del algoritmo y creador]</w:t>
+      </w:r>
+    </w:p>
+    <w:p>
+      <w:r>
+        <w:t xml:space="preserve">La siguiente implementación fue el diagrama de Voronoi. Existen diferentes algoritmos, pero el primero utilizado por nosotros ha sido el denominado como </w:t>
+      </w:r>
+      <w:r>
+        <w:rPr>
+          <w:i/>
+        </w:rPr>
+        <w:t>fuerza bruta</w:t>
+      </w:r>
+      <w:r>
+        <w:t xml:space="preserve">. </w:t>
+      </w:r>
+    </w:p>
+    <w:p>
+      <w:r>
+        <w:t xml:space="preserve">Experiencia en el desarrollo: como muchos de los algoritmos que hemos utilizado, la documentación no es muy abundante y en su mayoría está en inglés. Nos servimos de varias fuentes (apuntadas en la solución de Visual Studio) para confluir conocimientos y llegar a dar con la implementación del algoritmo. </w:t>
+      </w:r>
+    </w:p>
+    <w:p>
+      <w:r>
+        <w:t>[Explicación de las diferentes implementaciones]</w:t>
+      </w:r>
+    </w:p>
+    <w:p>
+      <w:r>
+        <w:t>[Imagen representativa]</w:t>
+      </w:r>
+    </w:p>
+    <w:p/>
+    <w:p>
+      <w:pPr>
+        <w:pStyle w:val="Ttulo2"/>
+        <w:numPr>
+          <w:ilvl w:val="1"/>
+          <w:numId w:val="1"/>
+        </w:numPr>
+      </w:pPr>
+      <w:r>
+        <w:t>Algoritmo de cortes</w:t>
+      </w:r>
+    </w:p>
+    <w:p>
+      <w:r>
+        <w:t>[Introducción del algoritmo]</w:t>
+      </w:r>
+    </w:p>
+    <w:p>
+      <w:r>
+        <w:t xml:space="preserve">Decidimos implementar este algoritmo simplemente para comprobar por nuestra propia cuenta que es mucho más lento que los demás y que el resultado no es lo suficientemente útil para utilizarse autónomamente. No obstante, nos sirve para añadir rasgos diferentes al </w:t>
+      </w:r>
+      <w:proofErr w:type="spellStart"/>
+      <w:r>
+        <w:t>heightmap</w:t>
+      </w:r>
+      <w:proofErr w:type="spellEnd"/>
+      <w:r>
+        <w:t>.</w:t>
+      </w:r>
+    </w:p>
+    <w:p>
+      <w:r>
+        <w:t>Experiencia en el desarrollo: el punto más complicado fue decidir de qué forma (matemáticamente hablando) un punto en el plano está por encima o por debajo de</w:t>
+      </w:r>
+      <w:r>
+        <w:t>l corte que divide el plano en 2. Esto era importante porque afectaría al tiempo de ejecución del algoritmo. Las 2 formas con las que dimos fuero:</w:t>
+      </w:r>
+    </w:p>
+    <w:p>
+      <w:pPr>
+        <w:pStyle w:val="Prrafodelista"/>
+        <w:numPr>
+          <w:ilvl w:val="0"/>
+          <w:numId w:val="5"/>
+        </w:numPr>
+      </w:pPr>
+      <w:r>
+        <w:t>Calcular la distancia del punto a la recta, y ver si ésta distancia es negativa o positiva para evaluar la altura de ese punto.</w:t>
+      </w:r>
+    </w:p>
+    <w:p>
+      <w:pPr>
+        <w:pStyle w:val="Prrafodelista"/>
+        <w:numPr>
+          <w:ilvl w:val="0"/>
+          <w:numId w:val="5"/>
+        </w:numPr>
+      </w:pPr>
+      <w:r>
+        <w:t>Con la pendiente de la recta que corta el plano, encontrar la coordenada Y del punto de la recta con la misma coordenada X que el punto origen. (¿?</w:t>
+      </w:r>
       <w:bookmarkStart w:id="10" w:name="_GoBack"/>
       <w:bookmarkEnd w:id="10"/>
+      <w:r>
+        <w:t>)</w:t>
+      </w:r>
     </w:p>
-    <w:p/>
-    <w:p/>
     <w:p>
-      <w:pPr>
-        <w:pStyle w:val="Prrafodelista"/>
-        <w:ind w:left="1080" w:firstLine="0"/>
-      </w:pPr>
+      <w:r>
+        <w:t>[Explicación]</w:t>
+      </w:r>
+    </w:p>
+    <w:p>
+      <w:r>
+        <w:t>[Imagen representativa]</w:t>
+      </w:r>
     </w:p>
     <w:p>
       <w:pPr>
@@ -2933,102 +3047,16 @@
     </w:lvl>
   </w:abstractNum>
   <w:abstractNum w:abstractNumId="2" w15:restartNumberingAfterBreak="0">
-    <w:nsid w:val="62E710AB"/>
+    <w:nsid w:val="415E0683"/>
     <w:multiLevelType w:val="hybridMultilevel"/>
-    <w:tmpl w:val="2C2CF26A"/>
-    <w:lvl w:ilvl="0" w:tplc="0C0A000F">
+    <w:tmpl w:val="CE3A2098"/>
+    <w:lvl w:ilvl="0" w:tplc="F3DA7B32">
       <w:start w:val="1"/>
       <w:numFmt w:val="decimal"/>
       <w:lvlText w:val="%1."/>
       <w:lvlJc w:val="left"/>
       <w:pPr>
-        <w:ind w:left="720" w:hanging="360"/>
-      </w:pPr>
-    </w:lvl>
-    <w:lvl w:ilvl="1" w:tplc="0C0A0019" w:tentative="1">
-      <w:start w:val="1"/>
-      <w:numFmt w:val="lowerLetter"/>
-      <w:lvlText w:val="%2."/>
-      <w:lvlJc w:val="left"/>
-      <w:pPr>
-        <w:ind w:left="1440" w:hanging="360"/>
-      </w:pPr>
-    </w:lvl>
-    <w:lvl w:ilvl="2" w:tplc="0C0A001B" w:tentative="1">
-      <w:start w:val="1"/>
-      <w:numFmt w:val="lowerRoman"/>
-      <w:lvlText w:val="%3."/>
-      <w:lvlJc w:val="right"/>
-      <w:pPr>
-        <w:ind w:left="2160" w:hanging="180"/>
-      </w:pPr>
-    </w:lvl>
-    <w:lvl w:ilvl="3" w:tplc="0C0A000F" w:tentative="1">
-      <w:start w:val="1"/>
-      <w:numFmt w:val="decimal"/>
-      <w:lvlText w:val="%4."/>
-      <w:lvlJc w:val="left"/>
-      <w:pPr>
-        <w:ind w:left="2880" w:hanging="360"/>
-      </w:pPr>
-    </w:lvl>
-    <w:lvl w:ilvl="4" w:tplc="0C0A0019" w:tentative="1">
-      <w:start w:val="1"/>
-      <w:numFmt w:val="lowerLetter"/>
-      <w:lvlText w:val="%5."/>
-      <w:lvlJc w:val="left"/>
-      <w:pPr>
-        <w:ind w:left="3600" w:hanging="360"/>
-      </w:pPr>
-    </w:lvl>
-    <w:lvl w:ilvl="5" w:tplc="0C0A001B" w:tentative="1">
-      <w:start w:val="1"/>
-      <w:numFmt w:val="lowerRoman"/>
-      <w:lvlText w:val="%6."/>
-      <w:lvlJc w:val="right"/>
-      <w:pPr>
-        <w:ind w:left="4320" w:hanging="180"/>
-      </w:pPr>
-    </w:lvl>
-    <w:lvl w:ilvl="6" w:tplc="0C0A000F" w:tentative="1">
-      <w:start w:val="1"/>
-      <w:numFmt w:val="decimal"/>
-      <w:lvlText w:val="%7."/>
-      <w:lvlJc w:val="left"/>
-      <w:pPr>
-        <w:ind w:left="5040" w:hanging="360"/>
-      </w:pPr>
-    </w:lvl>
-    <w:lvl w:ilvl="7" w:tplc="0C0A0019" w:tentative="1">
-      <w:start w:val="1"/>
-      <w:numFmt w:val="lowerLetter"/>
-      <w:lvlText w:val="%8."/>
-      <w:lvlJc w:val="left"/>
-      <w:pPr>
-        <w:ind w:left="5760" w:hanging="360"/>
-      </w:pPr>
-    </w:lvl>
-    <w:lvl w:ilvl="8" w:tplc="0C0A001B" w:tentative="1">
-      <w:start w:val="1"/>
-      <w:numFmt w:val="lowerRoman"/>
-      <w:lvlText w:val="%9."/>
-      <w:lvlJc w:val="right"/>
-      <w:pPr>
-        <w:ind w:left="6480" w:hanging="180"/>
-      </w:pPr>
-    </w:lvl>
-  </w:abstractNum>
-  <w:abstractNum w:abstractNumId="3" w15:restartNumberingAfterBreak="0">
-    <w:nsid w:val="7FAB04A3"/>
-    <w:multiLevelType w:val="hybridMultilevel"/>
-    <w:tmpl w:val="2DA68708"/>
-    <w:lvl w:ilvl="0" w:tplc="0C0A000F">
-      <w:start w:val="1"/>
-      <w:numFmt w:val="decimal"/>
-      <w:lvlText w:val="%1."/>
-      <w:lvlJc w:val="left"/>
-      <w:pPr>
-        <w:ind w:left="720" w:hanging="360"/>
+        <w:ind w:left="1080" w:hanging="360"/>
       </w:pPr>
       <w:rPr>
         <w:rFonts w:hint="default"/>
@@ -3040,7 +3068,7 @@
       <w:lvlText w:val="%2."/>
       <w:lvlJc w:val="left"/>
       <w:pPr>
-        <w:ind w:left="1440" w:hanging="360"/>
+        <w:ind w:left="1800" w:hanging="360"/>
       </w:pPr>
     </w:lvl>
     <w:lvl w:ilvl="2" w:tplc="0C0A001B" w:tentative="1">
@@ -3049,7 +3077,7 @@
       <w:lvlText w:val="%3."/>
       <w:lvlJc w:val="right"/>
       <w:pPr>
-        <w:ind w:left="2160" w:hanging="180"/>
+        <w:ind w:left="2520" w:hanging="180"/>
       </w:pPr>
     </w:lvl>
     <w:lvl w:ilvl="3" w:tplc="0C0A000F" w:tentative="1">
@@ -3058,7 +3086,7 @@
       <w:lvlText w:val="%4."/>
       <w:lvlJc w:val="left"/>
       <w:pPr>
-        <w:ind w:left="2880" w:hanging="360"/>
+        <w:ind w:left="3240" w:hanging="360"/>
       </w:pPr>
     </w:lvl>
     <w:lvl w:ilvl="4" w:tplc="0C0A0019" w:tentative="1">
@@ -3067,7 +3095,7 @@
       <w:lvlText w:val="%5."/>
       <w:lvlJc w:val="left"/>
       <w:pPr>
-        <w:ind w:left="3600" w:hanging="360"/>
+        <w:ind w:left="3960" w:hanging="360"/>
       </w:pPr>
     </w:lvl>
     <w:lvl w:ilvl="5" w:tplc="0C0A001B" w:tentative="1">
@@ -3076,7 +3104,7 @@
       <w:lvlText w:val="%6."/>
       <w:lvlJc w:val="right"/>
       <w:pPr>
-        <w:ind w:left="4320" w:hanging="180"/>
+        <w:ind w:left="4680" w:hanging="180"/>
       </w:pPr>
     </w:lvl>
     <w:lvl w:ilvl="6" w:tplc="0C0A000F" w:tentative="1">
@@ -3085,7 +3113,7 @@
       <w:lvlText w:val="%7."/>
       <w:lvlJc w:val="left"/>
       <w:pPr>
-        <w:ind w:left="5040" w:hanging="360"/>
+        <w:ind w:left="5400" w:hanging="360"/>
       </w:pPr>
     </w:lvl>
     <w:lvl w:ilvl="7" w:tplc="0C0A0019" w:tentative="1">
@@ -3094,7 +3122,7 @@
       <w:lvlText w:val="%8."/>
       <w:lvlJc w:val="left"/>
       <w:pPr>
-        <w:ind w:left="5760" w:hanging="360"/>
+        <w:ind w:left="6120" w:hanging="360"/>
       </w:pPr>
     </w:lvl>
     <w:lvl w:ilvl="8" w:tplc="0C0A001B" w:tentative="1">
@@ -3103,6 +3131,181 @@
       <w:lvlText w:val="%9."/>
       <w:lvlJc w:val="right"/>
       <w:pPr>
+        <w:ind w:left="6840" w:hanging="180"/>
+      </w:pPr>
+    </w:lvl>
+  </w:abstractNum>
+  <w:abstractNum w:abstractNumId="3" w15:restartNumberingAfterBreak="0">
+    <w:nsid w:val="62E710AB"/>
+    <w:multiLevelType w:val="hybridMultilevel"/>
+    <w:tmpl w:val="2C2CF26A"/>
+    <w:lvl w:ilvl="0" w:tplc="0C0A000F">
+      <w:start w:val="1"/>
+      <w:numFmt w:val="decimal"/>
+      <w:lvlText w:val="%1."/>
+      <w:lvlJc w:val="left"/>
+      <w:pPr>
+        <w:ind w:left="720" w:hanging="360"/>
+      </w:pPr>
+    </w:lvl>
+    <w:lvl w:ilvl="1" w:tplc="0C0A0019" w:tentative="1">
+      <w:start w:val="1"/>
+      <w:numFmt w:val="lowerLetter"/>
+      <w:lvlText w:val="%2."/>
+      <w:lvlJc w:val="left"/>
+      <w:pPr>
+        <w:ind w:left="1440" w:hanging="360"/>
+      </w:pPr>
+    </w:lvl>
+    <w:lvl w:ilvl="2" w:tplc="0C0A001B" w:tentative="1">
+      <w:start w:val="1"/>
+      <w:numFmt w:val="lowerRoman"/>
+      <w:lvlText w:val="%3."/>
+      <w:lvlJc w:val="right"/>
+      <w:pPr>
+        <w:ind w:left="2160" w:hanging="180"/>
+      </w:pPr>
+    </w:lvl>
+    <w:lvl w:ilvl="3" w:tplc="0C0A000F" w:tentative="1">
+      <w:start w:val="1"/>
+      <w:numFmt w:val="decimal"/>
+      <w:lvlText w:val="%4."/>
+      <w:lvlJc w:val="left"/>
+      <w:pPr>
+        <w:ind w:left="2880" w:hanging="360"/>
+      </w:pPr>
+    </w:lvl>
+    <w:lvl w:ilvl="4" w:tplc="0C0A0019" w:tentative="1">
+      <w:start w:val="1"/>
+      <w:numFmt w:val="lowerLetter"/>
+      <w:lvlText w:val="%5."/>
+      <w:lvlJc w:val="left"/>
+      <w:pPr>
+        <w:ind w:left="3600" w:hanging="360"/>
+      </w:pPr>
+    </w:lvl>
+    <w:lvl w:ilvl="5" w:tplc="0C0A001B" w:tentative="1">
+      <w:start w:val="1"/>
+      <w:numFmt w:val="lowerRoman"/>
+      <w:lvlText w:val="%6."/>
+      <w:lvlJc w:val="right"/>
+      <w:pPr>
+        <w:ind w:left="4320" w:hanging="180"/>
+      </w:pPr>
+    </w:lvl>
+    <w:lvl w:ilvl="6" w:tplc="0C0A000F" w:tentative="1">
+      <w:start w:val="1"/>
+      <w:numFmt w:val="decimal"/>
+      <w:lvlText w:val="%7."/>
+      <w:lvlJc w:val="left"/>
+      <w:pPr>
+        <w:ind w:left="5040" w:hanging="360"/>
+      </w:pPr>
+    </w:lvl>
+    <w:lvl w:ilvl="7" w:tplc="0C0A0019" w:tentative="1">
+      <w:start w:val="1"/>
+      <w:numFmt w:val="lowerLetter"/>
+      <w:lvlText w:val="%8."/>
+      <w:lvlJc w:val="left"/>
+      <w:pPr>
+        <w:ind w:left="5760" w:hanging="360"/>
+      </w:pPr>
+    </w:lvl>
+    <w:lvl w:ilvl="8" w:tplc="0C0A001B" w:tentative="1">
+      <w:start w:val="1"/>
+      <w:numFmt w:val="lowerRoman"/>
+      <w:lvlText w:val="%9."/>
+      <w:lvlJc w:val="right"/>
+      <w:pPr>
+        <w:ind w:left="6480" w:hanging="180"/>
+      </w:pPr>
+    </w:lvl>
+  </w:abstractNum>
+  <w:abstractNum w:abstractNumId="4" w15:restartNumberingAfterBreak="0">
+    <w:nsid w:val="7FAB04A3"/>
+    <w:multiLevelType w:val="hybridMultilevel"/>
+    <w:tmpl w:val="2DA68708"/>
+    <w:lvl w:ilvl="0" w:tplc="0C0A000F">
+      <w:start w:val="1"/>
+      <w:numFmt w:val="decimal"/>
+      <w:lvlText w:val="%1."/>
+      <w:lvlJc w:val="left"/>
+      <w:pPr>
+        <w:ind w:left="720" w:hanging="360"/>
+      </w:pPr>
+      <w:rPr>
+        <w:rFonts w:hint="default"/>
+      </w:rPr>
+    </w:lvl>
+    <w:lvl w:ilvl="1" w:tplc="0C0A0019" w:tentative="1">
+      <w:start w:val="1"/>
+      <w:numFmt w:val="lowerLetter"/>
+      <w:lvlText w:val="%2."/>
+      <w:lvlJc w:val="left"/>
+      <w:pPr>
+        <w:ind w:left="1440" w:hanging="360"/>
+      </w:pPr>
+    </w:lvl>
+    <w:lvl w:ilvl="2" w:tplc="0C0A001B" w:tentative="1">
+      <w:start w:val="1"/>
+      <w:numFmt w:val="lowerRoman"/>
+      <w:lvlText w:val="%3."/>
+      <w:lvlJc w:val="right"/>
+      <w:pPr>
+        <w:ind w:left="2160" w:hanging="180"/>
+      </w:pPr>
+    </w:lvl>
+    <w:lvl w:ilvl="3" w:tplc="0C0A000F" w:tentative="1">
+      <w:start w:val="1"/>
+      <w:numFmt w:val="decimal"/>
+      <w:lvlText w:val="%4."/>
+      <w:lvlJc w:val="left"/>
+      <w:pPr>
+        <w:ind w:left="2880" w:hanging="360"/>
+      </w:pPr>
+    </w:lvl>
+    <w:lvl w:ilvl="4" w:tplc="0C0A0019" w:tentative="1">
+      <w:start w:val="1"/>
+      <w:numFmt w:val="lowerLetter"/>
+      <w:lvlText w:val="%5."/>
+      <w:lvlJc w:val="left"/>
+      <w:pPr>
+        <w:ind w:left="3600" w:hanging="360"/>
+      </w:pPr>
+    </w:lvl>
+    <w:lvl w:ilvl="5" w:tplc="0C0A001B" w:tentative="1">
+      <w:start w:val="1"/>
+      <w:numFmt w:val="lowerRoman"/>
+      <w:lvlText w:val="%6."/>
+      <w:lvlJc w:val="right"/>
+      <w:pPr>
+        <w:ind w:left="4320" w:hanging="180"/>
+      </w:pPr>
+    </w:lvl>
+    <w:lvl w:ilvl="6" w:tplc="0C0A000F" w:tentative="1">
+      <w:start w:val="1"/>
+      <w:numFmt w:val="decimal"/>
+      <w:lvlText w:val="%7."/>
+      <w:lvlJc w:val="left"/>
+      <w:pPr>
+        <w:ind w:left="5040" w:hanging="360"/>
+      </w:pPr>
+    </w:lvl>
+    <w:lvl w:ilvl="7" w:tplc="0C0A0019" w:tentative="1">
+      <w:start w:val="1"/>
+      <w:numFmt w:val="lowerLetter"/>
+      <w:lvlText w:val="%8."/>
+      <w:lvlJc w:val="left"/>
+      <w:pPr>
+        <w:ind w:left="5760" w:hanging="360"/>
+      </w:pPr>
+    </w:lvl>
+    <w:lvl w:ilvl="8" w:tplc="0C0A001B" w:tentative="1">
+      <w:start w:val="1"/>
+      <w:numFmt w:val="lowerRoman"/>
+      <w:lvlText w:val="%9."/>
+      <w:lvlJc w:val="right"/>
+      <w:pPr>
         <w:ind w:left="6480" w:hanging="180"/>
       </w:pPr>
     </w:lvl>
@@ -3111,12 +3314,15 @@
     <w:abstractNumId w:val="1"/>
   </w:num>
   <w:num w:numId="2">
-    <w:abstractNumId w:val="3"/>
+    <w:abstractNumId w:val="4"/>
   </w:num>
   <w:num w:numId="3">
     <w:abstractNumId w:val="0"/>
   </w:num>
   <w:num w:numId="4">
+    <w:abstractNumId w:val="3"/>
+  </w:num>
+  <w:num w:numId="5">
     <w:abstractNumId w:val="2"/>
   </w:num>
 </w:numbering>
@@ -4597,6 +4803,7 @@
     <w:rsidRoot w:val="00BC75A1"/>
     <w:rsid w:val="00121C1E"/>
     <w:rsid w:val="003A08B1"/>
+    <w:rsid w:val="003A2756"/>
     <w:rsid w:val="0049226B"/>
     <w:rsid w:val="00823BA8"/>
     <w:rsid w:val="00BC75A1"/>
@@ -5514,7 +5721,7 @@
 </file>
 
 <file path=customXml/itemProps4.xml><?xml version="1.0" encoding="utf-8"?>
-<ds:datastoreItem xmlns:ds="http://schemas.openxmlformats.org/officeDocument/2006/customXml" ds:itemID="{0FB1F82F-0204-479C-9F35-940161A03BEF}">
+<ds:datastoreItem xmlns:ds="http://schemas.openxmlformats.org/officeDocument/2006/customXml" ds:itemID="{09A876F2-0DEB-447B-88EA-06A7ECB8B7BF}">
   <ds:schemaRefs>
     <ds:schemaRef ds:uri="http://schemas.openxmlformats.org/officeDocument/2006/bibliography"/>
   </ds:schemaRefs>

</xml_diff>